<commit_message>
OWS - poprawki sprawozdania #2
</commit_message>
<xml_diff>
--- a/OWS/Zadanie02/Jedrzej_Kuczynski_sprawozdanie_OpenMP.docx
+++ b/OWS/Zadanie02/Jedrzej_Kuczynski_sprawozdanie_OpenMP.docx
@@ -54,6 +54,26 @@
           <w:szCs w:val="40"/>
         </w:rPr>
         <w:t>Sprawozdanie - OpenMP</w:t>
+      </w:r>
+    </w:p>
+    <w:p>
+      <w:pPr>
+        <w:jc w:val="center"/>
+        <w:rPr>
+          <w:b/>
+          <w:color w:val="FF0000"/>
+          <w:sz w:val="40"/>
+          <w:szCs w:val="40"/>
+        </w:rPr>
+      </w:pPr>
+      <w:r>
+        <w:rPr>
+          <w:b/>
+          <w:color w:val="FF0000"/>
+          <w:sz w:val="40"/>
+          <w:szCs w:val="40"/>
+        </w:rPr>
+        <w:t>Poprawki są oznaczone kolorem czerwonym</w:t>
       </w:r>
     </w:p>
     <w:p>
@@ -7362,7 +7382,6 @@
           <w:sz w:val="24"/>
           <w:szCs w:val="24"/>
         </w:rPr>
-        <w:lastRenderedPageBreak/>
         <w:t>2. Wersja druga kodu</w:t>
       </w:r>
       <w:r>
@@ -7476,6 +7495,50 @@
         </w:rPr>
         <w:t xml:space="preserve"> ze względu na brak dostępu do współdzielonej sumy w sposób niepodzielny!!!</w:t>
       </w:r>
+      <w:r>
+        <w:rPr>
+          <w:b/>
+          <w:sz w:val="24"/>
+          <w:szCs w:val="24"/>
+        </w:rPr>
+        <w:t xml:space="preserve"> </w:t>
+      </w:r>
+      <w:r>
+        <w:rPr>
+          <w:b/>
+          <w:color w:val="FF0000"/>
+          <w:sz w:val="24"/>
+          <w:szCs w:val="24"/>
+        </w:rPr>
+        <w:t xml:space="preserve">Występuje tu tak zwany wyścig w dostępie do </w:t>
+      </w:r>
+      <w:r>
+        <w:rPr>
+          <w:b/>
+          <w:color w:val="FF0000"/>
+          <w:sz w:val="24"/>
+          <w:szCs w:val="24"/>
+        </w:rPr>
+        <w:t xml:space="preserve">współdzielonych </w:t>
+      </w:r>
+      <w:r>
+        <w:rPr>
+          <w:b/>
+          <w:color w:val="FF0000"/>
+          <w:sz w:val="24"/>
+          <w:szCs w:val="24"/>
+        </w:rPr>
+        <w:t>danych: dany proces odczytuje i nadpisuje wartość aktualnie wykorzystywanej przez inny proces zmiennej</w:t>
+      </w:r>
+      <w:r>
+        <w:rPr>
+          <w:b/>
+          <w:color w:val="FF0000"/>
+          <w:sz w:val="24"/>
+          <w:szCs w:val="24"/>
+        </w:rPr>
+        <w:t xml:space="preserve"> - nie ma synchronizacji tych operacji. Stąd zły wynik.</w:t>
+      </w:r>
     </w:p>
     <w:p>
       <w:pPr>
@@ -7834,7 +7897,7 @@
       <w:pPr>
         <w:rPr>
           <w:rFonts w:eastAsia="Times New Roman" w:cstheme="minorHAnsi"/>
-          <w:color w:val="000000"/>
+          <w:color w:val="FF0000"/>
           <w:sz w:val="24"/>
           <w:szCs w:val="24"/>
           <w:lang w:eastAsia="pl-PL"/>
@@ -7849,12 +7912,13 @@
           <w:szCs w:val="24"/>
           <w:lang w:eastAsia="pl-PL"/>
         </w:rPr>
+        <w:lastRenderedPageBreak/>
         <w:tab/>
       </w:r>
       <w:r>
         <w:rPr>
           <w:rFonts w:eastAsia="Times New Roman" w:cstheme="minorHAnsi"/>
-          <w:color w:val="000000"/>
+          <w:color w:val="FF0000"/>
           <w:sz w:val="24"/>
           <w:szCs w:val="24"/>
           <w:lang w:eastAsia="pl-PL"/>
@@ -7864,7 +7928,7 @@
       <w:r>
         <w:rPr>
           <w:rFonts w:eastAsia="Times New Roman" w:cstheme="minorHAnsi"/>
-          <w:color w:val="000000"/>
+          <w:color w:val="FF0000"/>
           <w:sz w:val="24"/>
           <w:szCs w:val="24"/>
           <w:lang w:eastAsia="pl-PL"/>
@@ -7874,7 +7938,7 @@
       <w:r>
         <w:rPr>
           <w:rFonts w:eastAsia="Times New Roman" w:cstheme="minorHAnsi"/>
-          <w:color w:val="000000"/>
+          <w:color w:val="FF0000"/>
           <w:sz w:val="24"/>
           <w:szCs w:val="24"/>
           <w:lang w:eastAsia="pl-PL"/>
@@ -7884,7 +7948,7 @@
       <w:r>
         <w:rPr>
           <w:rFonts w:eastAsia="Times New Roman" w:cstheme="minorHAnsi"/>
-          <w:color w:val="000000"/>
+          <w:color w:val="FF0000"/>
           <w:sz w:val="24"/>
           <w:szCs w:val="24"/>
           <w:lang w:eastAsia="pl-PL"/>
@@ -7894,12 +7958,42 @@
       <w:r>
         <w:rPr>
           <w:rFonts w:eastAsia="Times New Roman" w:cstheme="minorHAnsi"/>
-          <w:color w:val="000000"/>
-          <w:sz w:val="24"/>
-          <w:szCs w:val="24"/>
-          <w:lang w:eastAsia="pl-PL"/>
-        </w:rPr>
-        <w:t xml:space="preserve"> nie występuje, ponieważ wątki pracują na współdzielonej sumie, która jest pojedynczą zmienną.</w:t>
+          <w:color w:val="FF0000"/>
+          <w:sz w:val="24"/>
+          <w:szCs w:val="24"/>
+          <w:lang w:eastAsia="pl-PL"/>
+        </w:rPr>
+        <w:t xml:space="preserve"> </w:t>
+      </w:r>
+      <w:r>
+        <w:rPr>
+          <w:rFonts w:eastAsia="Times New Roman" w:cstheme="minorHAnsi"/>
+          <w:color w:val="FF0000"/>
+          <w:sz w:val="24"/>
+          <w:szCs w:val="24"/>
+          <w:lang w:eastAsia="pl-PL"/>
+        </w:rPr>
+        <w:t>występuje, ponieważ wątki p</w:t>
+      </w:r>
+      <w:r>
+        <w:rPr>
+          <w:rFonts w:eastAsia="Times New Roman" w:cstheme="minorHAnsi"/>
+          <w:color w:val="FF0000"/>
+          <w:sz w:val="24"/>
+          <w:szCs w:val="24"/>
+          <w:lang w:eastAsia="pl-PL"/>
+        </w:rPr>
+        <w:t>racują na współdzielonej sumie</w:t>
+      </w:r>
+      <w:r>
+        <w:rPr>
+          <w:rFonts w:eastAsia="Times New Roman" w:cstheme="minorHAnsi"/>
+          <w:color w:val="FF0000"/>
+          <w:sz w:val="24"/>
+          <w:szCs w:val="24"/>
+          <w:lang w:eastAsia="pl-PL"/>
+        </w:rPr>
+        <w:t>, której wartość jest aktualizowana w każdym kroku pętli, więc dochodzi do unieważnienia kopii linii pamięci podręcznej wątków.</w:t>
       </w:r>
     </w:p>
     <w:p>
@@ -7921,7 +8015,37 @@
           <w:lang w:eastAsia="pl-PL"/>
         </w:rPr>
         <w:tab/>
-        <w:t>Zmienne prywatne: 'i' oraz 'x'. Zmienne współdzielone: "sum" (współdzielenie dotyczy odczytu i zapisu)</w:t>
+        <w:t>Zmienne prywatne: 'i' oraz 'x'</w:t>
+      </w:r>
+      <w:r>
+        <w:rPr>
+          <w:rFonts w:eastAsia="Times New Roman" w:cstheme="minorHAnsi"/>
+          <w:color w:val="000000"/>
+          <w:sz w:val="24"/>
+          <w:szCs w:val="24"/>
+          <w:lang w:eastAsia="pl-PL"/>
+        </w:rPr>
+        <w:t xml:space="preserve"> </w:t>
+      </w:r>
+      <w:r>
+        <w:rPr>
+          <w:rFonts w:eastAsia="Times New Roman" w:cstheme="minorHAnsi"/>
+          <w:color w:val="FF0000"/>
+          <w:sz w:val="24"/>
+          <w:szCs w:val="24"/>
+          <w:lang w:eastAsia="pl-PL"/>
+        </w:rPr>
+        <w:t>(tak naprawdę jest to zmienna współdzielona, jednakże w obrębie pętli dzielonej na wątki "#pragma omp for" staje się prywatna)</w:t>
+      </w:r>
+      <w:r>
+        <w:rPr>
+          <w:rFonts w:eastAsia="Times New Roman" w:cstheme="minorHAnsi"/>
+          <w:color w:val="000000"/>
+          <w:sz w:val="24"/>
+          <w:szCs w:val="24"/>
+          <w:lang w:eastAsia="pl-PL"/>
+        </w:rPr>
+        <w:t>. Zmienne współdzielone: "sum" (współdzielenie dotyczy odczytu i zapisu)</w:t>
       </w:r>
       <w:r>
         <w:rPr>
@@ -7978,7 +8102,6 @@
           <w:szCs w:val="24"/>
           <w:lang w:eastAsia="pl-PL"/>
         </w:rPr>
-        <w:lastRenderedPageBreak/>
         <w:t>3. Wersja trzecia kodu - Pi 3.</w:t>
       </w:r>
     </w:p>
@@ -8198,6 +8321,7 @@
           <w:szCs w:val="24"/>
           <w:lang w:eastAsia="pl-PL"/>
         </w:rPr>
+        <w:lastRenderedPageBreak/>
         <w:tab/>
         <w:t xml:space="preserve">4 wątki: Czas procesorów: </w:t>
       </w:r>
@@ -8340,7 +8464,7 @@
       <w:pPr>
         <w:rPr>
           <w:rFonts w:eastAsia="Times New Roman" w:cstheme="minorHAnsi"/>
-          <w:color w:val="000000"/>
+          <w:color w:val="FF0000"/>
           <w:sz w:val="24"/>
           <w:szCs w:val="24"/>
           <w:lang w:eastAsia="pl-PL"/>
@@ -8360,12 +8484,22 @@
       <w:r>
         <w:rPr>
           <w:rFonts w:eastAsia="Times New Roman" w:cstheme="minorHAnsi"/>
-          <w:color w:val="000000"/>
-          <w:sz w:val="24"/>
-          <w:szCs w:val="24"/>
-          <w:lang w:eastAsia="pl-PL"/>
-        </w:rPr>
-        <w:t>Unieważnianie kopii linii pamięci podręcznej nie występuje, ponieważ wątki pracują na współdzielonej sumie, która jest pojedynczą zmienną.</w:t>
+          <w:color w:val="FF0000"/>
+          <w:sz w:val="24"/>
+          <w:szCs w:val="24"/>
+          <w:lang w:eastAsia="pl-PL"/>
+        </w:rPr>
+        <w:t>Unieważnianie kopii linii pamięci podręcznej występuje, ponieważ wątki pracują na współdzielonej sumie</w:t>
+      </w:r>
+      <w:r>
+        <w:rPr>
+          <w:rFonts w:eastAsia="Times New Roman" w:cstheme="minorHAnsi"/>
+          <w:color w:val="FF0000"/>
+          <w:sz w:val="24"/>
+          <w:szCs w:val="24"/>
+          <w:lang w:eastAsia="pl-PL"/>
+        </w:rPr>
+        <w:t>, której wartość jest aktualizowana w każdym kroku pętli, więc dochodzi do unieważnienia kopii linii pamięci podręcznej wątków.</w:t>
       </w:r>
     </w:p>
     <w:p>
@@ -8477,28 +8611,57 @@
           <w:szCs w:val="24"/>
           <w:lang w:eastAsia="pl-PL"/>
         </w:rPr>
-        <w:t xml:space="preserve"> Powoduje to występowanie </w:t>
-      </w:r>
-      <w:r>
-        <w:rPr>
-          <w:rFonts w:eastAsia="Times New Roman" w:cstheme="minorHAnsi"/>
-          <w:color w:val="000000"/>
-          <w:sz w:val="24"/>
-          <w:szCs w:val="24"/>
-          <w:lang w:eastAsia="pl-PL"/>
-        </w:rPr>
-        <w:lastRenderedPageBreak/>
-        <w:t>powtarzającej się sytuacji, w której pozostałe wątki czekają na uzyskanie dostępu do współdzielonej sumy i wykonanie na niej włas</w:t>
-      </w:r>
-      <w:r>
-        <w:rPr>
-          <w:rFonts w:eastAsia="Times New Roman" w:cstheme="minorHAnsi"/>
-          <w:color w:val="000000"/>
-          <w:sz w:val="24"/>
-          <w:szCs w:val="24"/>
-          <w:lang w:eastAsia="pl-PL"/>
-        </w:rPr>
-        <w:t>nych operacji, co wydłuża działanie algorytmu.</w:t>
+        <w:t xml:space="preserve"> Powoduje to występowanie powtarzającej się sytuacji, </w:t>
+      </w:r>
+      <w:r>
+        <w:rPr>
+          <w:rFonts w:eastAsia="Times New Roman" w:cstheme="minorHAnsi"/>
+          <w:color w:val="FF0000"/>
+          <w:sz w:val="24"/>
+          <w:szCs w:val="24"/>
+          <w:lang w:eastAsia="pl-PL"/>
+        </w:rPr>
+        <w:t>w której</w:t>
+      </w:r>
+      <w:r>
+        <w:rPr>
+          <w:rFonts w:eastAsia="Times New Roman" w:cstheme="minorHAnsi"/>
+          <w:color w:val="FF0000"/>
+          <w:sz w:val="24"/>
+          <w:szCs w:val="24"/>
+          <w:lang w:eastAsia="pl-PL"/>
+        </w:rPr>
+        <w:t xml:space="preserve"> to system operacyjny zakłada i zdejmuje zamek na współdzielonej zmiennej</w:t>
+      </w:r>
+      <w:r>
+        <w:rPr>
+          <w:rFonts w:eastAsia="Times New Roman" w:cstheme="minorHAnsi"/>
+          <w:color w:val="FF0000"/>
+          <w:sz w:val="24"/>
+          <w:szCs w:val="24"/>
+          <w:lang w:eastAsia="pl-PL"/>
+        </w:rPr>
+        <w:t xml:space="preserve">, co </w:t>
+      </w:r>
+      <w:r>
+        <w:rPr>
+          <w:rFonts w:eastAsia="Times New Roman" w:cstheme="minorHAnsi"/>
+          <w:color w:val="FF0000"/>
+          <w:sz w:val="24"/>
+          <w:szCs w:val="24"/>
+          <w:lang w:eastAsia="pl-PL"/>
+        </w:rPr>
+        <w:t xml:space="preserve">wiąże się z dodatkowymi kosztami i </w:t>
+      </w:r>
+      <w:r>
+        <w:rPr>
+          <w:rFonts w:eastAsia="Times New Roman" w:cstheme="minorHAnsi"/>
+          <w:color w:val="FF0000"/>
+          <w:sz w:val="24"/>
+          <w:szCs w:val="24"/>
+          <w:lang w:eastAsia="pl-PL"/>
+        </w:rPr>
+        <w:t>wydłuża działanie algorytmu.</w:t>
       </w:r>
     </w:p>
     <w:p>
@@ -8544,6 +8707,7 @@
           <w:szCs w:val="24"/>
           <w:lang w:eastAsia="pl-PL"/>
         </w:rPr>
+        <w:lastRenderedPageBreak/>
         <w:tab/>
       </w:r>
       <w:r>
@@ -8912,12 +9076,22 @@
       <w:r>
         <w:rPr>
           <w:rFonts w:eastAsia="Times New Roman" w:cstheme="minorHAnsi"/>
-          <w:color w:val="000000"/>
-          <w:sz w:val="24"/>
-          <w:szCs w:val="24"/>
-          <w:lang w:eastAsia="pl-PL"/>
-        </w:rPr>
-        <w:t>Unieważnianie kopii linii pamięci podręcznej nie występuje, ponieważ wątki pracują na współdzielonej sumie, która jest pojedynczą zmienną.</w:t>
+          <w:color w:val="FF0000"/>
+          <w:sz w:val="24"/>
+          <w:szCs w:val="24"/>
+          <w:lang w:eastAsia="pl-PL"/>
+        </w:rPr>
+        <w:t>Unieważnianie kopii linii pamięci podręcznej występuje, ponieważ wątki pracują na współdzielonej sumie</w:t>
+      </w:r>
+      <w:r>
+        <w:rPr>
+          <w:rFonts w:eastAsia="Times New Roman" w:cstheme="minorHAnsi"/>
+          <w:color w:val="FF0000"/>
+          <w:sz w:val="24"/>
+          <w:szCs w:val="24"/>
+          <w:lang w:eastAsia="pl-PL"/>
+        </w:rPr>
+        <w:t>, której wartość jest aktualizowana w każdym kroku pętli, więc dochodzi do unieważnienia kopii linii pamięci podręcznej wątków.</w:t>
       </w:r>
     </w:p>
     <w:p>
@@ -8939,7 +9113,6 @@
           <w:szCs w:val="24"/>
           <w:lang w:eastAsia="pl-PL"/>
         </w:rPr>
-        <w:lastRenderedPageBreak/>
         <w:tab/>
         <w:t>W tej wersji kodu, w porównaniu do poprzedniej</w:t>
       </w:r>
@@ -8993,6 +9166,7 @@
           <w:szCs w:val="24"/>
           <w:lang w:eastAsia="pl-PL"/>
         </w:rPr>
+        <w:lastRenderedPageBreak/>
         <w:tab/>
       </w:r>
       <w:r>
@@ -9144,17 +9318,57 @@
           <w:szCs w:val="24"/>
           <w:lang w:eastAsia="pl-PL"/>
         </w:rPr>
-        <w:t xml:space="preserve"> Można to wyjaśnić tym, że ilość pracy, którą należy wykonać nie zwiększyła się, a każdy wątek dostał jej mniejszą część. W związku z tym wątki spędzają mniej czasu na obliczeniach, ale więcej czasu na synchronizacji. Jednakże czas zaoszczędzony na obliczeniach </w:t>
-      </w:r>
-      <w:r>
-        <w:rPr>
-          <w:rFonts w:eastAsia="Times New Roman" w:cstheme="minorHAnsi"/>
-          <w:color w:val="000000"/>
-          <w:sz w:val="24"/>
-          <w:szCs w:val="24"/>
-          <w:lang w:eastAsia="pl-PL"/>
-        </w:rPr>
-        <w:t>wyrównuje straty synchronizacji. Stąd taki sam czas obliczeń jak w przypadku obliczeń przeprowadzanych przy użyciu 4 wątków.</w:t>
+        <w:t xml:space="preserve"> Można to wyjaśnić tym, że ilość pracy, którą należy wykonać nie zwiększyła się, a każdy wątek dostał jej mniejszą część. W związku z tym wątki</w:t>
+      </w:r>
+      <w:r>
+        <w:rPr>
+          <w:rFonts w:eastAsia="Times New Roman" w:cstheme="minorHAnsi"/>
+          <w:color w:val="FF0000"/>
+          <w:sz w:val="24"/>
+          <w:szCs w:val="24"/>
+          <w:lang w:eastAsia="pl-PL"/>
+        </w:rPr>
+        <w:t xml:space="preserve"> na poszczególnych rdzeniach procesora </w:t>
+      </w:r>
+      <w:r>
+        <w:rPr>
+          <w:rFonts w:eastAsia="Times New Roman" w:cstheme="minorHAnsi"/>
+          <w:color w:val="000000"/>
+          <w:sz w:val="24"/>
+          <w:szCs w:val="24"/>
+          <w:lang w:eastAsia="pl-PL"/>
+        </w:rPr>
+        <w:t>spędzają mniej czasu na obliczeniach</w:t>
+      </w:r>
+      <w:r>
+        <w:rPr>
+          <w:rFonts w:eastAsia="Times New Roman" w:cstheme="minorHAnsi"/>
+          <w:color w:val="000000"/>
+          <w:sz w:val="24"/>
+          <w:szCs w:val="24"/>
+          <w:lang w:eastAsia="pl-PL"/>
+        </w:rPr>
+        <w:t xml:space="preserve"> </w:t>
+      </w:r>
+      <w:r>
+        <w:rPr>
+          <w:rFonts w:eastAsia="Times New Roman" w:cstheme="minorHAnsi"/>
+          <w:color w:val="FF0000"/>
+          <w:sz w:val="24"/>
+          <w:szCs w:val="24"/>
+          <w:lang w:eastAsia="pl-PL"/>
+        </w:rPr>
+        <w:t>w ramach części przydzielonej pracy</w:t>
+      </w:r>
+      <w:r>
+        <w:rPr>
+          <w:rFonts w:eastAsia="Times New Roman" w:cstheme="minorHAnsi"/>
+          <w:color w:val="FF0000"/>
+          <w:sz w:val="24"/>
+          <w:szCs w:val="24"/>
+          <w:lang w:eastAsia="pl-PL"/>
+        </w:rPr>
+        <w:t>, jednakże sumaryczna liczba iteracji do przetworzenia na rdzeń pozostała taka sama, jak w przypadku obliczeń na 4 wątkach.</w:t>
       </w:r>
     </w:p>
     <w:p>
@@ -9285,7 +9499,6 @@
           <w:szCs w:val="24"/>
           <w:lang w:eastAsia="pl-PL"/>
         </w:rPr>
-        <w:lastRenderedPageBreak/>
         <w:t>5. Wersja piąta kodu - Pi 5.</w:t>
       </w:r>
     </w:p>
@@ -9309,6 +9522,7 @@
           <w:szCs w:val="24"/>
           <w:lang w:eastAsia="pl-PL"/>
         </w:rPr>
+        <w:lastRenderedPageBreak/>
         <w:tab/>
       </w:r>
       <w:r>
@@ -9747,7 +9961,6 @@
           <w:szCs w:val="24"/>
           <w:lang w:eastAsia="pl-PL"/>
         </w:rPr>
-        <w:lastRenderedPageBreak/>
         <w:t>6. Wersja szósta kodu - Pi 6.</w:t>
       </w:r>
     </w:p>
@@ -9771,6 +9984,7 @@
           <w:szCs w:val="24"/>
           <w:lang w:eastAsia="pl-PL"/>
         </w:rPr>
+        <w:lastRenderedPageBreak/>
         <w:tab/>
       </w:r>
       <w:r>
@@ -10350,7 +10564,6 @@
           <w:szCs w:val="24"/>
           <w:lang w:eastAsia="pl-PL"/>
         </w:rPr>
-        <w:lastRenderedPageBreak/>
         <w:tab/>
         <w:t xml:space="preserve">4 wątki: Czas procesorów: </w:t>
       </w:r>
@@ -10430,6 +10643,7 @@
           <w:szCs w:val="24"/>
           <w:lang w:eastAsia="pl-PL"/>
         </w:rPr>
+        <w:lastRenderedPageBreak/>
         <w:tab/>
         <w:t xml:space="preserve">16 wątków: Czas procesorów: </w:t>
       </w:r>
@@ -10587,17 +10801,109 @@
         </w:rPr>
         <w:tab/>
       </w:r>
+      <w:r>
+        <w:rPr>
+          <w:rFonts w:eastAsia="Times New Roman" w:cstheme="minorHAnsi"/>
+          <w:b/>
+          <w:color w:val="000000"/>
+          <w:sz w:val="24"/>
+          <w:szCs w:val="24"/>
+          <w:lang w:eastAsia="pl-PL"/>
+        </w:rPr>
+        <w:t>Liczba iteracji o krótszym czasie przetwarzania w cyklu: 9</w:t>
+      </w:r>
     </w:p>
     <w:p>
       <w:pPr>
         <w:rPr>
           <w:rFonts w:eastAsia="Times New Roman" w:cstheme="minorHAnsi"/>
+          <w:b/>
           <w:color w:val="000000"/>
           <w:sz w:val="24"/>
           <w:szCs w:val="24"/>
           <w:lang w:eastAsia="pl-PL"/>
         </w:rPr>
       </w:pPr>
+      <w:r>
+        <w:rPr>
+          <w:rFonts w:eastAsia="Times New Roman" w:cstheme="minorHAnsi"/>
+          <w:b/>
+          <w:color w:val="000000"/>
+          <w:sz w:val="24"/>
+          <w:szCs w:val="24"/>
+          <w:lang w:eastAsia="pl-PL"/>
+        </w:rPr>
+        <w:tab/>
+        <w:t>Liczba iteracji o dłuższym czasie przetwarzania w cyklu: 7</w:t>
+      </w:r>
+    </w:p>
+    <w:p>
+      <w:pPr>
+        <w:rPr>
+          <w:rFonts w:eastAsia="Times New Roman" w:cstheme="minorHAnsi"/>
+          <w:b/>
+          <w:color w:val="000000"/>
+          <w:sz w:val="24"/>
+          <w:szCs w:val="24"/>
+          <w:lang w:eastAsia="pl-PL"/>
+        </w:rPr>
+      </w:pPr>
+      <w:r>
+        <w:rPr>
+          <w:rFonts w:eastAsia="Times New Roman" w:cstheme="minorHAnsi"/>
+          <w:b/>
+          <w:color w:val="000000"/>
+          <w:sz w:val="24"/>
+          <w:szCs w:val="24"/>
+          <w:lang w:eastAsia="pl-PL"/>
+        </w:rPr>
+        <w:tab/>
+        <w:t>Długość słowa: 8 bajtów</w:t>
+      </w:r>
+    </w:p>
+    <w:p>
+      <w:pPr>
+        <w:rPr>
+          <w:rFonts w:eastAsia="Times New Roman" w:cstheme="minorHAnsi"/>
+          <w:color w:val="000000"/>
+          <w:sz w:val="24"/>
+          <w:szCs w:val="24"/>
+          <w:lang w:eastAsia="pl-PL"/>
+        </w:rPr>
+      </w:pPr>
+      <w:r>
+        <w:rPr>
+          <w:rFonts w:eastAsia="Times New Roman" w:cstheme="minorHAnsi"/>
+          <w:color w:val="000000"/>
+          <w:sz w:val="24"/>
+          <w:szCs w:val="24"/>
+          <w:lang w:eastAsia="pl-PL"/>
+        </w:rPr>
+        <w:tab/>
+        <w:t>Po 9 iteracji w cyklu następuje cykl dłuższych czasów przetwarzania. Oznacza to, że po 9 iteracji musi nastąpić aktualizacja pamięci podręcznej procesora ze względu na utratę spójności. Ze względu na "nachodzące iteracje" oraz długość słowa można wywnioskować, że długość linii pamięci podręcznej procesora wynosi (9 - 1) * 8 = 64 bajty.</w:t>
+      </w:r>
+    </w:p>
+    <w:p>
+      <w:pPr>
+        <w:rPr>
+          <w:rFonts w:eastAsia="Times New Roman" w:cstheme="minorHAnsi"/>
+          <w:color w:val="000000"/>
+          <w:sz w:val="24"/>
+          <w:szCs w:val="24"/>
+          <w:lang w:eastAsia="pl-PL"/>
+        </w:rPr>
+      </w:pPr>
+      <w:r>
+        <w:rPr>
+          <w:rFonts w:eastAsia="Times New Roman" w:cstheme="minorHAnsi"/>
+          <w:color w:val="000000"/>
+          <w:sz w:val="24"/>
+          <w:szCs w:val="24"/>
+          <w:lang w:eastAsia="pl-PL"/>
+        </w:rPr>
+        <w:tab/>
+        <w:t>Jedną z przeszkód napotkanych podczas realizacji zadania była trudność określenia iteracji krótszej i dłuższej przy włączonej opcji kompilatora "-O3". Po skompilowaniu bez niej było to zadanie łatwiejsze.</w:t>
+      </w:r>
     </w:p>
     <w:p>
       <w:pPr>

</xml_diff>

<commit_message>
OWS - sprawko #2 poprawione
</commit_message>
<xml_diff>
--- a/OWS/Zadanie02/Jedrzej_Kuczynski_sprawozdanie_OpenMP.docx
+++ b/OWS/Zadanie02/Jedrzej_Kuczynski_sprawozdanie_OpenMP.docx
@@ -29,13 +29,23 @@
           <w:szCs w:val="40"/>
         </w:rPr>
       </w:pPr>
+      <w:proofErr w:type="spellStart"/>
       <w:r>
         <w:rPr>
           <w:b/>
           <w:sz w:val="40"/>
           <w:szCs w:val="40"/>
         </w:rPr>
-        <w:t>Bioinformatyka V rok</w:t>
+        <w:t>Bioinformatyka</w:t>
+      </w:r>
+      <w:proofErr w:type="spellEnd"/>
+      <w:r>
+        <w:rPr>
+          <w:b/>
+          <w:sz w:val="40"/>
+          <w:szCs w:val="40"/>
+        </w:rPr>
+        <w:t xml:space="preserve"> V rok</w:t>
       </w:r>
     </w:p>
     <w:p>
@@ -53,8 +63,18 @@
           <w:sz w:val="40"/>
           <w:szCs w:val="40"/>
         </w:rPr>
-        <w:t>Sprawozdanie - OpenMP</w:t>
-      </w:r>
+        <w:t xml:space="preserve">Sprawozdanie - </w:t>
+      </w:r>
+      <w:proofErr w:type="spellStart"/>
+      <w:r>
+        <w:rPr>
+          <w:b/>
+          <w:sz w:val="40"/>
+          <w:szCs w:val="40"/>
+        </w:rPr>
+        <w:t>OpenMP</w:t>
+      </w:r>
+      <w:proofErr w:type="spellEnd"/>
     </w:p>
     <w:p>
       <w:pPr>
@@ -108,15 +128,43 @@
           <w:sz w:val="28"/>
           <w:szCs w:val="28"/>
         </w:rPr>
-        <w:t xml:space="preserve"> Ubuntu</w:t>
-      </w:r>
+        <w:t xml:space="preserve"> </w:t>
+      </w:r>
+      <w:proofErr w:type="spellStart"/>
       <w:r>
         <w:rPr>
           <w:b/>
           <w:sz w:val="28"/>
           <w:szCs w:val="28"/>
         </w:rPr>
-        <w:t xml:space="preserve"> oraz procesorem Intel(R) Core(TM)</w:t>
+        <w:t>Ubuntu</w:t>
+      </w:r>
+      <w:proofErr w:type="spellEnd"/>
+      <w:r>
+        <w:rPr>
+          <w:b/>
+          <w:sz w:val="28"/>
+          <w:szCs w:val="28"/>
+        </w:rPr>
+        <w:t xml:space="preserve"> oraz procesorem Intel(R) </w:t>
+      </w:r>
+      <w:proofErr w:type="spellStart"/>
+      <w:r>
+        <w:rPr>
+          <w:b/>
+          <w:sz w:val="28"/>
+          <w:szCs w:val="28"/>
+        </w:rPr>
+        <w:t>Core</w:t>
+      </w:r>
+      <w:proofErr w:type="spellEnd"/>
+      <w:r>
+        <w:rPr>
+          <w:b/>
+          <w:sz w:val="28"/>
+          <w:szCs w:val="28"/>
+        </w:rPr>
+        <w:t>(TM)</w:t>
       </w:r>
       <w:r>
         <w:rPr>
@@ -7441,7 +7489,7 @@
                     <pic:cNvPicPr/>
                   </pic:nvPicPr>
                   <pic:blipFill>
-                    <a:blip r:embed="rId7" cstate="print"/>
+                    <a:blip r:embed="rId6" cstate="print"/>
                     <a:stretch>
                       <a:fillRect/>
                     </a:stretch>
@@ -8035,7 +8083,51 @@
           <w:szCs w:val="24"/>
           <w:lang w:eastAsia="pl-PL"/>
         </w:rPr>
-        <w:t>(tak naprawdę jest to zmienna współdzielona, jednakże w obrębie pętli dzielonej na wątki "#pragma omp for" staje się prywatna)</w:t>
+        <w:t>(tak naprawdę jest to zmienna współdzielona, jednakże w obrębie pętli dzielonej na wątki "#</w:t>
+      </w:r>
+      <w:proofErr w:type="spellStart"/>
+      <w:r>
+        <w:rPr>
+          <w:rFonts w:eastAsia="Times New Roman" w:cstheme="minorHAnsi"/>
+          <w:color w:val="FF0000"/>
+          <w:sz w:val="24"/>
+          <w:szCs w:val="24"/>
+          <w:lang w:eastAsia="pl-PL"/>
+        </w:rPr>
+        <w:t>pragma</w:t>
+      </w:r>
+      <w:proofErr w:type="spellEnd"/>
+      <w:r>
+        <w:rPr>
+          <w:rFonts w:eastAsia="Times New Roman" w:cstheme="minorHAnsi"/>
+          <w:color w:val="FF0000"/>
+          <w:sz w:val="24"/>
+          <w:szCs w:val="24"/>
+          <w:lang w:eastAsia="pl-PL"/>
+        </w:rPr>
+        <w:t xml:space="preserve"> </w:t>
+      </w:r>
+      <w:proofErr w:type="spellStart"/>
+      <w:r>
+        <w:rPr>
+          <w:rFonts w:eastAsia="Times New Roman" w:cstheme="minorHAnsi"/>
+          <w:color w:val="FF0000"/>
+          <w:sz w:val="24"/>
+          <w:szCs w:val="24"/>
+          <w:lang w:eastAsia="pl-PL"/>
+        </w:rPr>
+        <w:t>omp</w:t>
+      </w:r>
+      <w:proofErr w:type="spellEnd"/>
+      <w:r>
+        <w:rPr>
+          <w:rFonts w:eastAsia="Times New Roman" w:cstheme="minorHAnsi"/>
+          <w:color w:val="FF0000"/>
+          <w:sz w:val="24"/>
+          <w:szCs w:val="24"/>
+          <w:lang w:eastAsia="pl-PL"/>
+        </w:rPr>
+        <w:t xml:space="preserve"> for" staje się prywatna)</w:t>
       </w:r>
       <w:r>
         <w:rPr>
@@ -8153,7 +8245,7 @@
                     <pic:cNvPicPr/>
                   </pic:nvPicPr>
                   <pic:blipFill>
-                    <a:blip r:embed="rId8" cstate="print"/>
+                    <a:blip r:embed="rId7" cstate="print"/>
                     <a:stretch>
                       <a:fillRect/>
                     </a:stretch>
@@ -8521,7 +8613,29 @@
           <w:lang w:eastAsia="pl-PL"/>
         </w:rPr>
         <w:tab/>
-        <w:t>W przypadku tej wersji kodu można zaobserwować diametralnie dłuższe czasy procesorów i przetwarzania (jest to wersja wolniejsza od sekwencyjnej). Jest to spowodowane występowaniem w kodzie dyrektywy "atomic" na współdzielonej przez wątki sumie, której odczyt/zapis nas</w:t>
+        <w:t>W przypadku tej wersji kodu można zaobserwować diametralnie dłuższe czasy procesorów i przetwarzania (jest to wersja wolniejsza od sekwencyjnej). Jest to spowodowane występowaniem w kodzie dyrektywy "</w:t>
+      </w:r>
+      <w:proofErr w:type="spellStart"/>
+      <w:r>
+        <w:rPr>
+          <w:rFonts w:eastAsia="Times New Roman" w:cstheme="minorHAnsi"/>
+          <w:color w:val="000000"/>
+          <w:sz w:val="24"/>
+          <w:szCs w:val="24"/>
+          <w:lang w:eastAsia="pl-PL"/>
+        </w:rPr>
+        <w:t>atomic</w:t>
+      </w:r>
+      <w:proofErr w:type="spellEnd"/>
+      <w:r>
+        <w:rPr>
+          <w:rFonts w:eastAsia="Times New Roman" w:cstheme="minorHAnsi"/>
+          <w:color w:val="000000"/>
+          <w:sz w:val="24"/>
+          <w:szCs w:val="24"/>
+          <w:lang w:eastAsia="pl-PL"/>
+        </w:rPr>
+        <w:t>" na współdzielonej przez wątki sumie, której odczyt/zapis nas</w:t>
       </w:r>
       <w:r>
         <w:rPr>
@@ -8571,7 +8685,29 @@
           <w:szCs w:val="24"/>
           <w:lang w:eastAsia="pl-PL"/>
         </w:rPr>
-        <w:t xml:space="preserve"> Dyrektywa "atomic"</w:t>
+        <w:t xml:space="preserve"> Dyrektywa "</w:t>
+      </w:r>
+      <w:proofErr w:type="spellStart"/>
+      <w:r>
+        <w:rPr>
+          <w:rFonts w:eastAsia="Times New Roman" w:cstheme="minorHAnsi"/>
+          <w:color w:val="000000"/>
+          <w:sz w:val="24"/>
+          <w:szCs w:val="24"/>
+          <w:lang w:eastAsia="pl-PL"/>
+        </w:rPr>
+        <w:t>atomic</w:t>
+      </w:r>
+      <w:proofErr w:type="spellEnd"/>
+      <w:r>
+        <w:rPr>
+          <w:rFonts w:eastAsia="Times New Roman" w:cstheme="minorHAnsi"/>
+          <w:color w:val="000000"/>
+          <w:sz w:val="24"/>
+          <w:szCs w:val="24"/>
+          <w:lang w:eastAsia="pl-PL"/>
+        </w:rPr>
+        <w:t>"</w:t>
       </w:r>
       <w:r>
         <w:rPr>
@@ -8675,17 +8811,6 @@
           <w:lang w:eastAsia="pl-PL"/>
         </w:rPr>
       </w:pPr>
-      <w:r>
-        <w:rPr>
-          <w:rFonts w:eastAsia="Times New Roman" w:cstheme="minorHAnsi"/>
-          <w:b/>
-          <w:color w:val="000000"/>
-          <w:sz w:val="24"/>
-          <w:szCs w:val="24"/>
-          <w:lang w:eastAsia="pl-PL"/>
-        </w:rPr>
-        <w:t>4. Wersja czwarta kodu - Pi 4.</w:t>
-      </w:r>
     </w:p>
     <w:p>
       <w:pPr>
@@ -8698,6 +8823,102 @@
           <w:lang w:eastAsia="pl-PL"/>
         </w:rPr>
       </w:pPr>
+    </w:p>
+    <w:p>
+      <w:pPr>
+        <w:rPr>
+          <w:rFonts w:eastAsia="Times New Roman" w:cstheme="minorHAnsi"/>
+          <w:b/>
+          <w:color w:val="000000"/>
+          <w:sz w:val="24"/>
+          <w:szCs w:val="24"/>
+          <w:lang w:eastAsia="pl-PL"/>
+        </w:rPr>
+      </w:pPr>
+    </w:p>
+    <w:p>
+      <w:pPr>
+        <w:rPr>
+          <w:rFonts w:eastAsia="Times New Roman" w:cstheme="minorHAnsi"/>
+          <w:b/>
+          <w:color w:val="000000"/>
+          <w:sz w:val="24"/>
+          <w:szCs w:val="24"/>
+          <w:lang w:eastAsia="pl-PL"/>
+        </w:rPr>
+      </w:pPr>
+    </w:p>
+    <w:p>
+      <w:pPr>
+        <w:rPr>
+          <w:rFonts w:eastAsia="Times New Roman" w:cstheme="minorHAnsi"/>
+          <w:b/>
+          <w:color w:val="000000"/>
+          <w:sz w:val="24"/>
+          <w:szCs w:val="24"/>
+          <w:lang w:eastAsia="pl-PL"/>
+        </w:rPr>
+      </w:pPr>
+    </w:p>
+    <w:p>
+      <w:pPr>
+        <w:rPr>
+          <w:rFonts w:eastAsia="Times New Roman" w:cstheme="minorHAnsi"/>
+          <w:b/>
+          <w:color w:val="000000"/>
+          <w:sz w:val="24"/>
+          <w:szCs w:val="24"/>
+          <w:lang w:eastAsia="pl-PL"/>
+        </w:rPr>
+      </w:pPr>
+    </w:p>
+    <w:p>
+      <w:pPr>
+        <w:rPr>
+          <w:rFonts w:eastAsia="Times New Roman" w:cstheme="minorHAnsi"/>
+          <w:b/>
+          <w:color w:val="000000"/>
+          <w:sz w:val="24"/>
+          <w:szCs w:val="24"/>
+          <w:lang w:eastAsia="pl-PL"/>
+        </w:rPr>
+      </w:pPr>
+    </w:p>
+    <w:p>
+      <w:pPr>
+        <w:rPr>
+          <w:rFonts w:eastAsia="Times New Roman" w:cstheme="minorHAnsi"/>
+          <w:b/>
+          <w:color w:val="000000"/>
+          <w:sz w:val="24"/>
+          <w:szCs w:val="24"/>
+          <w:lang w:eastAsia="pl-PL"/>
+        </w:rPr>
+      </w:pPr>
+    </w:p>
+    <w:p>
+      <w:pPr>
+        <w:rPr>
+          <w:rFonts w:eastAsia="Times New Roman" w:cstheme="minorHAnsi"/>
+          <w:b/>
+          <w:color w:val="000000"/>
+          <w:sz w:val="24"/>
+          <w:szCs w:val="24"/>
+          <w:lang w:eastAsia="pl-PL"/>
+        </w:rPr>
+      </w:pPr>
+    </w:p>
+    <w:p>
+      <w:pPr>
+        <w:rPr>
+          <w:rFonts w:eastAsia="Times New Roman" w:cstheme="minorHAnsi"/>
+          <w:b/>
+          <w:color w:val="000000"/>
+          <w:sz w:val="24"/>
+          <w:szCs w:val="24"/>
+          <w:lang w:eastAsia="pl-PL"/>
+        </w:rPr>
+      </w:pPr>
       <w:r>
         <w:rPr>
           <w:rFonts w:eastAsia="Times New Roman" w:cstheme="minorHAnsi"/>
@@ -8708,6 +8929,29 @@
           <w:lang w:eastAsia="pl-PL"/>
         </w:rPr>
         <w:lastRenderedPageBreak/>
+        <w:t>4. Wersja czwarta kodu - Pi 4.</w:t>
+      </w:r>
+    </w:p>
+    <w:p>
+      <w:pPr>
+        <w:rPr>
+          <w:rFonts w:eastAsia="Times New Roman" w:cstheme="minorHAnsi"/>
+          <w:b/>
+          <w:color w:val="000000"/>
+          <w:sz w:val="24"/>
+          <w:szCs w:val="24"/>
+          <w:lang w:eastAsia="pl-PL"/>
+        </w:rPr>
+      </w:pPr>
+      <w:r>
+        <w:rPr>
+          <w:rFonts w:eastAsia="Times New Roman" w:cstheme="minorHAnsi"/>
+          <w:b/>
+          <w:color w:val="000000"/>
+          <w:sz w:val="24"/>
+          <w:szCs w:val="24"/>
+          <w:lang w:eastAsia="pl-PL"/>
+        </w:rPr>
         <w:tab/>
       </w:r>
       <w:r>
@@ -8736,7 +8980,7 @@
                     <pic:cNvPicPr/>
                   </pic:nvPicPr>
                   <pic:blipFill>
-                    <a:blip r:embed="rId9" cstate="print"/>
+                    <a:blip r:embed="rId8" cstate="print"/>
                     <a:stretch>
                       <a:fillRect/>
                     </a:stretch>
@@ -9113,6 +9357,7 @@
           <w:szCs w:val="24"/>
           <w:lang w:eastAsia="pl-PL"/>
         </w:rPr>
+        <w:lastRenderedPageBreak/>
         <w:tab/>
         <w:t>W tej wersji kodu, w porównaniu do poprzedniej</w:t>
       </w:r>
@@ -9134,17 +9379,61 @@
           <w:szCs w:val="24"/>
           <w:lang w:eastAsia="pl-PL"/>
         </w:rPr>
-        <w:t>mienną "calc", która przechowuje</w:t>
-      </w:r>
-      <w:r>
-        <w:rPr>
-          <w:rFonts w:eastAsia="Times New Roman" w:cstheme="minorHAnsi"/>
-          <w:color w:val="000000"/>
-          <w:sz w:val="24"/>
-          <w:szCs w:val="24"/>
-          <w:lang w:eastAsia="pl-PL"/>
-        </w:rPr>
-        <w:t xml:space="preserve"> liczoną sumę przez wątek. Synchronizacja wyników poprzez dyrektywę "atomic" została przeniesiona poza pętlę, co nadal zapewnia atomowość uaktualniania współdzielonej sumy, jednakże drastycznie zmniejsza czas spędzony przez wątki na czekaniu na dostęp do zmiennej.</w:t>
+        <w:t>mienną "</w:t>
+      </w:r>
+      <w:proofErr w:type="spellStart"/>
+      <w:r>
+        <w:rPr>
+          <w:rFonts w:eastAsia="Times New Roman" w:cstheme="minorHAnsi"/>
+          <w:color w:val="000000"/>
+          <w:sz w:val="24"/>
+          <w:szCs w:val="24"/>
+          <w:lang w:eastAsia="pl-PL"/>
+        </w:rPr>
+        <w:t>calc</w:t>
+      </w:r>
+      <w:proofErr w:type="spellEnd"/>
+      <w:r>
+        <w:rPr>
+          <w:rFonts w:eastAsia="Times New Roman" w:cstheme="minorHAnsi"/>
+          <w:color w:val="000000"/>
+          <w:sz w:val="24"/>
+          <w:szCs w:val="24"/>
+          <w:lang w:eastAsia="pl-PL"/>
+        </w:rPr>
+        <w:t>", która przechowuje</w:t>
+      </w:r>
+      <w:r>
+        <w:rPr>
+          <w:rFonts w:eastAsia="Times New Roman" w:cstheme="minorHAnsi"/>
+          <w:color w:val="000000"/>
+          <w:sz w:val="24"/>
+          <w:szCs w:val="24"/>
+          <w:lang w:eastAsia="pl-PL"/>
+        </w:rPr>
+        <w:t xml:space="preserve"> liczoną sumę przez wątek. Synchronizacja wyników poprzez dyrektywę "</w:t>
+      </w:r>
+      <w:proofErr w:type="spellStart"/>
+      <w:r>
+        <w:rPr>
+          <w:rFonts w:eastAsia="Times New Roman" w:cstheme="minorHAnsi"/>
+          <w:color w:val="000000"/>
+          <w:sz w:val="24"/>
+          <w:szCs w:val="24"/>
+          <w:lang w:eastAsia="pl-PL"/>
+        </w:rPr>
+        <w:t>atomic</w:t>
+      </w:r>
+      <w:proofErr w:type="spellEnd"/>
+      <w:r>
+        <w:rPr>
+          <w:rFonts w:eastAsia="Times New Roman" w:cstheme="minorHAnsi"/>
+          <w:color w:val="000000"/>
+          <w:sz w:val="24"/>
+          <w:szCs w:val="24"/>
+          <w:lang w:eastAsia="pl-PL"/>
+        </w:rPr>
+        <w:t>" została przeniesiona poza pętlę, co nadal zapewnia atomowość uaktualniania współdzielonej sumy, jednakże drastycznie zmniejsza czas spędzony przez wątki na czekaniu na dostęp do zmiennej.</w:t>
       </w:r>
     </w:p>
     <w:p>
@@ -9166,7 +9455,6 @@
           <w:szCs w:val="24"/>
           <w:lang w:eastAsia="pl-PL"/>
         </w:rPr>
-        <w:lastRenderedPageBreak/>
         <w:tab/>
       </w:r>
       <w:r>
@@ -9490,17 +9778,6 @@
           <w:lang w:eastAsia="pl-PL"/>
         </w:rPr>
       </w:pPr>
-      <w:r>
-        <w:rPr>
-          <w:rFonts w:eastAsia="Times New Roman" w:cstheme="minorHAnsi"/>
-          <w:b/>
-          <w:color w:val="000000"/>
-          <w:sz w:val="24"/>
-          <w:szCs w:val="24"/>
-          <w:lang w:eastAsia="pl-PL"/>
-        </w:rPr>
-        <w:t>5. Wersja piąta kodu - Pi 5.</w:t>
-      </w:r>
     </w:p>
     <w:p>
       <w:pPr>
@@ -9513,16 +9790,50 @@
           <w:lang w:eastAsia="pl-PL"/>
         </w:rPr>
       </w:pPr>
-      <w:r>
-        <w:rPr>
-          <w:rFonts w:eastAsia="Times New Roman" w:cstheme="minorHAnsi"/>
-          <w:b/>
-          <w:color w:val="000000"/>
-          <w:sz w:val="24"/>
-          <w:szCs w:val="24"/>
-          <w:lang w:eastAsia="pl-PL"/>
-        </w:rPr>
-        <w:lastRenderedPageBreak/>
+    </w:p>
+    <w:p>
+      <w:pPr>
+        <w:rPr>
+          <w:rFonts w:eastAsia="Times New Roman" w:cstheme="minorHAnsi"/>
+          <w:b/>
+          <w:color w:val="000000"/>
+          <w:sz w:val="24"/>
+          <w:szCs w:val="24"/>
+          <w:lang w:eastAsia="pl-PL"/>
+        </w:rPr>
+      </w:pPr>
+      <w:r>
+        <w:rPr>
+          <w:rFonts w:eastAsia="Times New Roman" w:cstheme="minorHAnsi"/>
+          <w:b/>
+          <w:color w:val="000000"/>
+          <w:sz w:val="24"/>
+          <w:szCs w:val="24"/>
+          <w:lang w:eastAsia="pl-PL"/>
+        </w:rPr>
+        <w:t>5. Wersja piąta kodu - Pi 5.</w:t>
+      </w:r>
+    </w:p>
+    <w:p>
+      <w:pPr>
+        <w:rPr>
+          <w:rFonts w:eastAsia="Times New Roman" w:cstheme="minorHAnsi"/>
+          <w:b/>
+          <w:color w:val="000000"/>
+          <w:sz w:val="24"/>
+          <w:szCs w:val="24"/>
+          <w:lang w:eastAsia="pl-PL"/>
+        </w:rPr>
+      </w:pPr>
+      <w:r>
+        <w:rPr>
+          <w:rFonts w:eastAsia="Times New Roman" w:cstheme="minorHAnsi"/>
+          <w:b/>
+          <w:color w:val="000000"/>
+          <w:sz w:val="24"/>
+          <w:szCs w:val="24"/>
+          <w:lang w:eastAsia="pl-PL"/>
+        </w:rPr>
         <w:tab/>
       </w:r>
       <w:r>
@@ -9550,7 +9861,7 @@
                     <pic:cNvPicPr/>
                   </pic:nvPicPr>
                   <pic:blipFill>
-                    <a:blip r:embed="rId10" cstate="print"/>
+                    <a:blip r:embed="rId9" cstate="print"/>
                     <a:stretch>
                       <a:fillRect/>
                     </a:stretch>
@@ -9952,17 +10263,6 @@
           <w:lang w:eastAsia="pl-PL"/>
         </w:rPr>
       </w:pPr>
-      <w:r>
-        <w:rPr>
-          <w:rFonts w:eastAsia="Times New Roman" w:cstheme="minorHAnsi"/>
-          <w:b/>
-          <w:color w:val="000000"/>
-          <w:sz w:val="24"/>
-          <w:szCs w:val="24"/>
-          <w:lang w:eastAsia="pl-PL"/>
-        </w:rPr>
-        <w:t>6. Wersja szósta kodu - Pi 6.</w:t>
-      </w:r>
     </w:p>
     <w:p>
       <w:pPr>
@@ -9984,7 +10284,29 @@
           <w:szCs w:val="24"/>
           <w:lang w:eastAsia="pl-PL"/>
         </w:rPr>
-        <w:lastRenderedPageBreak/>
+        <w:t>6. Wersja szósta kodu - Pi 6.</w:t>
+      </w:r>
+    </w:p>
+    <w:p>
+      <w:pPr>
+        <w:rPr>
+          <w:rFonts w:eastAsia="Times New Roman" w:cstheme="minorHAnsi"/>
+          <w:b/>
+          <w:color w:val="000000"/>
+          <w:sz w:val="24"/>
+          <w:szCs w:val="24"/>
+          <w:lang w:eastAsia="pl-PL"/>
+        </w:rPr>
+      </w:pPr>
+      <w:r>
+        <w:rPr>
+          <w:rFonts w:eastAsia="Times New Roman" w:cstheme="minorHAnsi"/>
+          <w:b/>
+          <w:color w:val="000000"/>
+          <w:sz w:val="24"/>
+          <w:szCs w:val="24"/>
+          <w:lang w:eastAsia="pl-PL"/>
+        </w:rPr>
         <w:tab/>
       </w:r>
       <w:r>
@@ -10013,7 +10335,7 @@
                     <pic:cNvPicPr/>
                   </pic:nvPicPr>
                   <pic:blipFill>
-                    <a:blip r:embed="rId11" cstate="print"/>
+                    <a:blip r:embed="rId10" cstate="print"/>
                     <a:stretch>
                       <a:fillRect/>
                     </a:stretch>
@@ -10342,6 +10664,7 @@
           <w:szCs w:val="24"/>
           <w:lang w:eastAsia="pl-PL"/>
         </w:rPr>
+        <w:lastRenderedPageBreak/>
         <w:tab/>
       </w:r>
       <w:r>
@@ -10362,7 +10685,51 @@
           <w:szCs w:val="24"/>
           <w:lang w:eastAsia="pl-PL"/>
         </w:rPr>
-        <w:t xml:space="preserve"> Jednakże, gdy z kompilujemy kod bez tej opcji możemy zauważyć wpływ "false sharing"</w:t>
+        <w:t xml:space="preserve"> Jednakże, gdy z kompilujemy kod bez tej opcji możemy zauważyć wpływ "</w:t>
+      </w:r>
+      <w:proofErr w:type="spellStart"/>
+      <w:r>
+        <w:rPr>
+          <w:rFonts w:eastAsia="Times New Roman" w:cstheme="minorHAnsi"/>
+          <w:color w:val="000000"/>
+          <w:sz w:val="24"/>
+          <w:szCs w:val="24"/>
+          <w:lang w:eastAsia="pl-PL"/>
+        </w:rPr>
+        <w:t>false</w:t>
+      </w:r>
+      <w:proofErr w:type="spellEnd"/>
+      <w:r>
+        <w:rPr>
+          <w:rFonts w:eastAsia="Times New Roman" w:cstheme="minorHAnsi"/>
+          <w:color w:val="000000"/>
+          <w:sz w:val="24"/>
+          <w:szCs w:val="24"/>
+          <w:lang w:eastAsia="pl-PL"/>
+        </w:rPr>
+        <w:t xml:space="preserve"> </w:t>
+      </w:r>
+      <w:proofErr w:type="spellStart"/>
+      <w:r>
+        <w:rPr>
+          <w:rFonts w:eastAsia="Times New Roman" w:cstheme="minorHAnsi"/>
+          <w:color w:val="000000"/>
+          <w:sz w:val="24"/>
+          <w:szCs w:val="24"/>
+          <w:lang w:eastAsia="pl-PL"/>
+        </w:rPr>
+        <w:t>sharing</w:t>
+      </w:r>
+      <w:proofErr w:type="spellEnd"/>
+      <w:r>
+        <w:rPr>
+          <w:rFonts w:eastAsia="Times New Roman" w:cstheme="minorHAnsi"/>
+          <w:color w:val="000000"/>
+          <w:sz w:val="24"/>
+          <w:szCs w:val="24"/>
+          <w:lang w:eastAsia="pl-PL"/>
+        </w:rPr>
+        <w:t>"</w:t>
       </w:r>
       <w:r>
         <w:rPr>
@@ -10643,7 +11010,6 @@
           <w:szCs w:val="24"/>
           <w:lang w:eastAsia="pl-PL"/>
         </w:rPr>
-        <w:lastRenderedPageBreak/>
         <w:tab/>
         <w:t xml:space="preserve">16 wątków: Czas procesorów: </w:t>
       </w:r>
@@ -10761,154 +11127,6 @@
         <w:rPr>
           <w:rFonts w:eastAsia="Times New Roman" w:cstheme="minorHAnsi"/>
           <w:b/>
-          <w:color w:val="000000"/>
-          <w:sz w:val="24"/>
-          <w:szCs w:val="24"/>
-          <w:lang w:eastAsia="pl-PL"/>
-        </w:rPr>
-      </w:pPr>
-      <w:r>
-        <w:rPr>
-          <w:rFonts w:eastAsia="Times New Roman" w:cstheme="minorHAnsi"/>
-          <w:b/>
-          <w:color w:val="000000"/>
-          <w:sz w:val="24"/>
-          <w:szCs w:val="24"/>
-          <w:lang w:eastAsia="pl-PL"/>
-        </w:rPr>
-        <w:t>7. Eksperyment</w:t>
-      </w:r>
-    </w:p>
-    <w:p>
-      <w:pPr>
-        <w:rPr>
-          <w:rFonts w:eastAsia="Times New Roman" w:cstheme="minorHAnsi"/>
-          <w:b/>
-          <w:color w:val="000000"/>
-          <w:sz w:val="24"/>
-          <w:szCs w:val="24"/>
-          <w:lang w:eastAsia="pl-PL"/>
-        </w:rPr>
-      </w:pPr>
-      <w:r>
-        <w:rPr>
-          <w:rFonts w:eastAsia="Times New Roman" w:cstheme="minorHAnsi"/>
-          <w:b/>
-          <w:color w:val="000000"/>
-          <w:sz w:val="24"/>
-          <w:szCs w:val="24"/>
-          <w:lang w:eastAsia="pl-PL"/>
-        </w:rPr>
-        <w:tab/>
-      </w:r>
-      <w:r>
-        <w:rPr>
-          <w:rFonts w:eastAsia="Times New Roman" w:cstheme="minorHAnsi"/>
-          <w:b/>
-          <w:color w:val="000000"/>
-          <w:sz w:val="24"/>
-          <w:szCs w:val="24"/>
-          <w:lang w:eastAsia="pl-PL"/>
-        </w:rPr>
-        <w:t>Liczba iteracji o krótszym czasie przetwarzania w cyklu: 9</w:t>
-      </w:r>
-    </w:p>
-    <w:p>
-      <w:pPr>
-        <w:rPr>
-          <w:rFonts w:eastAsia="Times New Roman" w:cstheme="minorHAnsi"/>
-          <w:b/>
-          <w:color w:val="000000"/>
-          <w:sz w:val="24"/>
-          <w:szCs w:val="24"/>
-          <w:lang w:eastAsia="pl-PL"/>
-        </w:rPr>
-      </w:pPr>
-      <w:r>
-        <w:rPr>
-          <w:rFonts w:eastAsia="Times New Roman" w:cstheme="minorHAnsi"/>
-          <w:b/>
-          <w:color w:val="000000"/>
-          <w:sz w:val="24"/>
-          <w:szCs w:val="24"/>
-          <w:lang w:eastAsia="pl-PL"/>
-        </w:rPr>
-        <w:tab/>
-        <w:t>Liczba iteracji o dłuższym czasie przetwarzania w cyklu: 7</w:t>
-      </w:r>
-    </w:p>
-    <w:p>
-      <w:pPr>
-        <w:rPr>
-          <w:rFonts w:eastAsia="Times New Roman" w:cstheme="minorHAnsi"/>
-          <w:b/>
-          <w:color w:val="000000"/>
-          <w:sz w:val="24"/>
-          <w:szCs w:val="24"/>
-          <w:lang w:eastAsia="pl-PL"/>
-        </w:rPr>
-      </w:pPr>
-      <w:r>
-        <w:rPr>
-          <w:rFonts w:eastAsia="Times New Roman" w:cstheme="minorHAnsi"/>
-          <w:b/>
-          <w:color w:val="000000"/>
-          <w:sz w:val="24"/>
-          <w:szCs w:val="24"/>
-          <w:lang w:eastAsia="pl-PL"/>
-        </w:rPr>
-        <w:tab/>
-        <w:t>Długość słowa: 8 bajtów</w:t>
-      </w:r>
-    </w:p>
-    <w:p>
-      <w:pPr>
-        <w:rPr>
-          <w:rFonts w:eastAsia="Times New Roman" w:cstheme="minorHAnsi"/>
-          <w:color w:val="000000"/>
-          <w:sz w:val="24"/>
-          <w:szCs w:val="24"/>
-          <w:lang w:eastAsia="pl-PL"/>
-        </w:rPr>
-      </w:pPr>
-      <w:r>
-        <w:rPr>
-          <w:rFonts w:eastAsia="Times New Roman" w:cstheme="minorHAnsi"/>
-          <w:color w:val="000000"/>
-          <w:sz w:val="24"/>
-          <w:szCs w:val="24"/>
-          <w:lang w:eastAsia="pl-PL"/>
-        </w:rPr>
-        <w:tab/>
-        <w:t>Po 9 iteracji w cyklu następuje cykl dłuższych czasów przetwarzania. Oznacza to, że po 9 iteracji musi nastąpić aktualizacja pamięci podręcznej procesora ze względu na utratę spójności. Ze względu na "nachodzące iteracje" oraz długość słowa można wywnioskować, że długość linii pamięci podręcznej procesora wynosi (9 - 1) * 8 = 64 bajty.</w:t>
-      </w:r>
-    </w:p>
-    <w:p>
-      <w:pPr>
-        <w:rPr>
-          <w:rFonts w:eastAsia="Times New Roman" w:cstheme="minorHAnsi"/>
-          <w:color w:val="000000"/>
-          <w:sz w:val="24"/>
-          <w:szCs w:val="24"/>
-          <w:lang w:eastAsia="pl-PL"/>
-        </w:rPr>
-      </w:pPr>
-      <w:r>
-        <w:rPr>
-          <w:rFonts w:eastAsia="Times New Roman" w:cstheme="minorHAnsi"/>
-          <w:color w:val="000000"/>
-          <w:sz w:val="24"/>
-          <w:szCs w:val="24"/>
-          <w:lang w:eastAsia="pl-PL"/>
-        </w:rPr>
-        <w:tab/>
-        <w:t>Jedną z przeszkód napotkanych podczas realizacji zadania była trudność określenia iteracji krótszej i dłuższej przy włączonej opcji kompilatora "-O3". Po skompilowaniu bez niej było to zadanie łatwiejsze.</w:t>
-      </w:r>
-    </w:p>
-    <w:p>
-      <w:pPr>
-        <w:rPr>
-          <w:rFonts w:eastAsia="Times New Roman" w:cstheme="minorHAnsi"/>
           <w:color w:val="000000"/>
           <w:sz w:val="24"/>
           <w:szCs w:val="24"/>
@@ -10919,10 +11137,775 @@
     <w:p>
       <w:pPr>
         <w:rPr>
-          <w:sz w:val="24"/>
-          <w:szCs w:val="24"/>
+          <w:rFonts w:eastAsia="Times New Roman" w:cstheme="minorHAnsi"/>
+          <w:b/>
+          <w:color w:val="000000"/>
+          <w:sz w:val="24"/>
+          <w:szCs w:val="24"/>
+          <w:lang w:eastAsia="pl-PL"/>
         </w:rPr>
       </w:pPr>
+    </w:p>
+    <w:p>
+      <w:pPr>
+        <w:rPr>
+          <w:rFonts w:eastAsia="Times New Roman" w:cstheme="minorHAnsi"/>
+          <w:b/>
+          <w:color w:val="000000"/>
+          <w:sz w:val="24"/>
+          <w:szCs w:val="24"/>
+          <w:lang w:eastAsia="pl-PL"/>
+        </w:rPr>
+      </w:pPr>
+    </w:p>
+    <w:p>
+      <w:pPr>
+        <w:rPr>
+          <w:rFonts w:eastAsia="Times New Roman" w:cstheme="minorHAnsi"/>
+          <w:b/>
+          <w:color w:val="000000"/>
+          <w:sz w:val="24"/>
+          <w:szCs w:val="24"/>
+          <w:lang w:eastAsia="pl-PL"/>
+        </w:rPr>
+      </w:pPr>
+    </w:p>
+    <w:p>
+      <w:pPr>
+        <w:rPr>
+          <w:rFonts w:eastAsia="Times New Roman" w:cstheme="minorHAnsi"/>
+          <w:b/>
+          <w:color w:val="000000"/>
+          <w:sz w:val="24"/>
+          <w:szCs w:val="24"/>
+          <w:lang w:eastAsia="pl-PL"/>
+        </w:rPr>
+      </w:pPr>
+    </w:p>
+    <w:p>
+      <w:pPr>
+        <w:rPr>
+          <w:rFonts w:eastAsia="Times New Roman" w:cstheme="minorHAnsi"/>
+          <w:b/>
+          <w:color w:val="000000"/>
+          <w:sz w:val="24"/>
+          <w:szCs w:val="24"/>
+          <w:lang w:eastAsia="pl-PL"/>
+        </w:rPr>
+      </w:pPr>
+    </w:p>
+    <w:p>
+      <w:pPr>
+        <w:rPr>
+          <w:rFonts w:eastAsia="Times New Roman" w:cstheme="minorHAnsi"/>
+          <w:b/>
+          <w:color w:val="000000"/>
+          <w:sz w:val="24"/>
+          <w:szCs w:val="24"/>
+          <w:lang w:eastAsia="pl-PL"/>
+        </w:rPr>
+      </w:pPr>
+    </w:p>
+    <w:p>
+      <w:pPr>
+        <w:rPr>
+          <w:rFonts w:eastAsia="Times New Roman" w:cstheme="minorHAnsi"/>
+          <w:b/>
+          <w:color w:val="000000"/>
+          <w:sz w:val="24"/>
+          <w:szCs w:val="24"/>
+          <w:lang w:eastAsia="pl-PL"/>
+        </w:rPr>
+      </w:pPr>
+    </w:p>
+    <w:p>
+      <w:pPr>
+        <w:rPr>
+          <w:rFonts w:eastAsia="Times New Roman" w:cstheme="minorHAnsi"/>
+          <w:b/>
+          <w:color w:val="000000"/>
+          <w:sz w:val="24"/>
+          <w:szCs w:val="24"/>
+          <w:lang w:eastAsia="pl-PL"/>
+        </w:rPr>
+      </w:pPr>
+    </w:p>
+    <w:p>
+      <w:pPr>
+        <w:rPr>
+          <w:rFonts w:eastAsia="Times New Roman" w:cstheme="minorHAnsi"/>
+          <w:b/>
+          <w:color w:val="000000"/>
+          <w:sz w:val="24"/>
+          <w:szCs w:val="24"/>
+          <w:lang w:eastAsia="pl-PL"/>
+        </w:rPr>
+      </w:pPr>
+      <w:r>
+        <w:rPr>
+          <w:rFonts w:eastAsia="Times New Roman" w:cstheme="minorHAnsi"/>
+          <w:b/>
+          <w:color w:val="000000"/>
+          <w:sz w:val="24"/>
+          <w:szCs w:val="24"/>
+          <w:lang w:eastAsia="pl-PL"/>
+        </w:rPr>
+        <w:lastRenderedPageBreak/>
+        <w:t>7. Eksperyment</w:t>
+      </w:r>
+    </w:p>
+    <w:p>
+      <w:pPr>
+        <w:rPr>
+          <w:rFonts w:eastAsia="Times New Roman" w:cstheme="minorHAnsi"/>
+          <w:b/>
+          <w:color w:val="FF0000"/>
+          <w:sz w:val="24"/>
+          <w:szCs w:val="24"/>
+          <w:lang w:eastAsia="pl-PL"/>
+        </w:rPr>
+      </w:pPr>
+      <w:r>
+        <w:rPr>
+          <w:rFonts w:eastAsia="Times New Roman" w:cstheme="minorHAnsi"/>
+          <w:b/>
+          <w:color w:val="000000"/>
+          <w:sz w:val="24"/>
+          <w:szCs w:val="24"/>
+          <w:lang w:eastAsia="pl-PL"/>
+        </w:rPr>
+        <w:tab/>
+      </w:r>
+      <w:r>
+        <w:rPr>
+          <w:rFonts w:eastAsia="Times New Roman" w:cstheme="minorHAnsi"/>
+          <w:b/>
+          <w:color w:val="FF0000"/>
+          <w:sz w:val="24"/>
+          <w:szCs w:val="24"/>
+          <w:lang w:eastAsia="pl-PL"/>
+        </w:rPr>
+        <w:t>Wyniki czasowe z eksperymentu znajdują się w załączonym pliku "eksperyment.txt"</w:t>
+      </w:r>
+    </w:p>
+    <w:p>
+      <w:pPr>
+        <w:rPr>
+          <w:rFonts w:eastAsia="Times New Roman" w:cstheme="minorHAnsi"/>
+          <w:b/>
+          <w:color w:val="FF0000"/>
+          <w:sz w:val="24"/>
+          <w:szCs w:val="24"/>
+          <w:lang w:eastAsia="pl-PL"/>
+        </w:rPr>
+      </w:pPr>
+    </w:p>
+    <w:p>
+      <w:pPr>
+        <w:rPr>
+          <w:rFonts w:eastAsia="Times New Roman" w:cstheme="minorHAnsi"/>
+          <w:b/>
+          <w:i/>
+          <w:color w:val="FF0000"/>
+          <w:sz w:val="24"/>
+          <w:szCs w:val="24"/>
+          <w:lang w:eastAsia="pl-PL"/>
+        </w:rPr>
+      </w:pPr>
+      <w:r>
+        <w:rPr>
+          <w:rFonts w:eastAsia="Times New Roman" w:cstheme="minorHAnsi"/>
+          <w:b/>
+          <w:color w:val="FF0000"/>
+          <w:sz w:val="24"/>
+          <w:szCs w:val="24"/>
+          <w:lang w:eastAsia="pl-PL"/>
+        </w:rPr>
+        <w:tab/>
+      </w:r>
+      <w:proofErr w:type="spellStart"/>
+      <w:r>
+        <w:rPr>
+          <w:rFonts w:eastAsia="Times New Roman" w:cstheme="minorHAnsi"/>
+          <w:b/>
+          <w:i/>
+          <w:color w:val="FF0000"/>
+          <w:sz w:val="24"/>
+          <w:szCs w:val="24"/>
+          <w:lang w:eastAsia="pl-PL"/>
+        </w:rPr>
+        <w:t>CPU_ZERO</w:t>
+      </w:r>
+      <w:proofErr w:type="spellEnd"/>
+      <w:r>
+        <w:rPr>
+          <w:rFonts w:eastAsia="Times New Roman" w:cstheme="minorHAnsi"/>
+          <w:b/>
+          <w:i/>
+          <w:color w:val="FF0000"/>
+          <w:sz w:val="24"/>
+          <w:szCs w:val="24"/>
+          <w:lang w:eastAsia="pl-PL"/>
+        </w:rPr>
+        <w:t>(&amp;</w:t>
+      </w:r>
+      <w:proofErr w:type="spellStart"/>
+      <w:r>
+        <w:rPr>
+          <w:rFonts w:eastAsia="Times New Roman" w:cstheme="minorHAnsi"/>
+          <w:b/>
+          <w:i/>
+          <w:color w:val="FF0000"/>
+          <w:sz w:val="24"/>
+          <w:szCs w:val="24"/>
+          <w:lang w:eastAsia="pl-PL"/>
+        </w:rPr>
+        <w:t>cpuset</w:t>
+      </w:r>
+      <w:proofErr w:type="spellEnd"/>
+      <w:r>
+        <w:rPr>
+          <w:rFonts w:eastAsia="Times New Roman" w:cstheme="minorHAnsi"/>
+          <w:b/>
+          <w:i/>
+          <w:color w:val="FF0000"/>
+          <w:sz w:val="24"/>
+          <w:szCs w:val="24"/>
+          <w:lang w:eastAsia="pl-PL"/>
+        </w:rPr>
+        <w:t>);</w:t>
+      </w:r>
+      <w:r>
+        <w:rPr>
+          <w:rFonts w:eastAsia="Times New Roman" w:cstheme="minorHAnsi"/>
+          <w:b/>
+          <w:i/>
+          <w:color w:val="FF0000"/>
+          <w:sz w:val="24"/>
+          <w:szCs w:val="24"/>
+          <w:lang w:eastAsia="pl-PL"/>
+        </w:rPr>
+        <w:t xml:space="preserve">  // czyści "zbiór" rdzeni procesora</w:t>
+      </w:r>
+    </w:p>
+    <w:p>
+      <w:pPr>
+        <w:rPr>
+          <w:rFonts w:eastAsia="Times New Roman" w:cstheme="minorHAnsi"/>
+          <w:b/>
+          <w:i/>
+          <w:color w:val="FF0000"/>
+          <w:sz w:val="24"/>
+          <w:szCs w:val="24"/>
+          <w:lang w:eastAsia="pl-PL"/>
+        </w:rPr>
+      </w:pPr>
+      <w:r>
+        <w:rPr>
+          <w:rFonts w:eastAsia="Times New Roman" w:cstheme="minorHAnsi"/>
+          <w:b/>
+          <w:i/>
+          <w:color w:val="FF0000"/>
+          <w:sz w:val="24"/>
+          <w:szCs w:val="24"/>
+          <w:lang w:eastAsia="pl-PL"/>
+        </w:rPr>
+        <w:t xml:space="preserve">        </w:t>
+      </w:r>
+      <w:r>
+        <w:rPr>
+          <w:rFonts w:eastAsia="Times New Roman" w:cstheme="minorHAnsi"/>
+          <w:b/>
+          <w:i/>
+          <w:color w:val="FF0000"/>
+          <w:sz w:val="24"/>
+          <w:szCs w:val="24"/>
+          <w:lang w:eastAsia="pl-PL"/>
+        </w:rPr>
+        <w:tab/>
+      </w:r>
+      <w:proofErr w:type="spellStart"/>
+      <w:r>
+        <w:rPr>
+          <w:rFonts w:eastAsia="Times New Roman" w:cstheme="minorHAnsi"/>
+          <w:b/>
+          <w:i/>
+          <w:color w:val="FF0000"/>
+          <w:sz w:val="24"/>
+          <w:szCs w:val="24"/>
+          <w:lang w:eastAsia="pl-PL"/>
+        </w:rPr>
+        <w:t>CPU_SET</w:t>
+      </w:r>
+      <w:proofErr w:type="spellEnd"/>
+      <w:r>
+        <w:rPr>
+          <w:rFonts w:eastAsia="Times New Roman" w:cstheme="minorHAnsi"/>
+          <w:b/>
+          <w:i/>
+          <w:color w:val="FF0000"/>
+          <w:sz w:val="24"/>
+          <w:szCs w:val="24"/>
+          <w:lang w:eastAsia="pl-PL"/>
+        </w:rPr>
+        <w:t>(id, &amp;</w:t>
+      </w:r>
+      <w:proofErr w:type="spellStart"/>
+      <w:r>
+        <w:rPr>
+          <w:rFonts w:eastAsia="Times New Roman" w:cstheme="minorHAnsi"/>
+          <w:b/>
+          <w:i/>
+          <w:color w:val="FF0000"/>
+          <w:sz w:val="24"/>
+          <w:szCs w:val="24"/>
+          <w:lang w:eastAsia="pl-PL"/>
+        </w:rPr>
+        <w:t>cpuset</w:t>
+      </w:r>
+      <w:proofErr w:type="spellEnd"/>
+      <w:r>
+        <w:rPr>
+          <w:rFonts w:eastAsia="Times New Roman" w:cstheme="minorHAnsi"/>
+          <w:b/>
+          <w:i/>
+          <w:color w:val="FF0000"/>
+          <w:sz w:val="24"/>
+          <w:szCs w:val="24"/>
+          <w:lang w:eastAsia="pl-PL"/>
+        </w:rPr>
+        <w:t>);</w:t>
+      </w:r>
+      <w:r>
+        <w:rPr>
+          <w:rFonts w:eastAsia="Times New Roman" w:cstheme="minorHAnsi"/>
+          <w:b/>
+          <w:i/>
+          <w:color w:val="FF0000"/>
+          <w:sz w:val="24"/>
+          <w:szCs w:val="24"/>
+          <w:lang w:eastAsia="pl-PL"/>
+        </w:rPr>
+        <w:t xml:space="preserve">  // Dodaje do zbioru rdzeni procesora rdzeń o numerze "id" - w przypadku kodu jest to 0 lub 1</w:t>
+      </w:r>
+    </w:p>
+    <w:p>
+      <w:pPr>
+        <w:rPr>
+          <w:rFonts w:eastAsia="Times New Roman" w:cstheme="minorHAnsi"/>
+          <w:b/>
+          <w:i/>
+          <w:color w:val="FF0000"/>
+          <w:sz w:val="24"/>
+          <w:szCs w:val="24"/>
+          <w:lang w:eastAsia="pl-PL"/>
+        </w:rPr>
+      </w:pPr>
+      <w:r>
+        <w:rPr>
+          <w:rFonts w:eastAsia="Times New Roman" w:cstheme="minorHAnsi"/>
+          <w:b/>
+          <w:i/>
+          <w:color w:val="FF0000"/>
+          <w:sz w:val="24"/>
+          <w:szCs w:val="24"/>
+          <w:lang w:eastAsia="pl-PL"/>
+        </w:rPr>
+        <w:t xml:space="preserve">        </w:t>
+      </w:r>
+      <w:r>
+        <w:rPr>
+          <w:rFonts w:eastAsia="Times New Roman" w:cstheme="minorHAnsi"/>
+          <w:b/>
+          <w:i/>
+          <w:color w:val="FF0000"/>
+          <w:sz w:val="24"/>
+          <w:szCs w:val="24"/>
+          <w:lang w:eastAsia="pl-PL"/>
+        </w:rPr>
+        <w:tab/>
+        <w:t xml:space="preserve">s = </w:t>
+      </w:r>
+      <w:proofErr w:type="spellStart"/>
+      <w:r>
+        <w:rPr>
+          <w:rFonts w:eastAsia="Times New Roman" w:cstheme="minorHAnsi"/>
+          <w:b/>
+          <w:i/>
+          <w:color w:val="FF0000"/>
+          <w:sz w:val="24"/>
+          <w:szCs w:val="24"/>
+          <w:lang w:eastAsia="pl-PL"/>
+        </w:rPr>
+        <w:t>pthread_setaffinity_np</w:t>
+      </w:r>
+      <w:proofErr w:type="spellEnd"/>
+      <w:r>
+        <w:rPr>
+          <w:rFonts w:eastAsia="Times New Roman" w:cstheme="minorHAnsi"/>
+          <w:b/>
+          <w:i/>
+          <w:color w:val="FF0000"/>
+          <w:sz w:val="24"/>
+          <w:szCs w:val="24"/>
+          <w:lang w:eastAsia="pl-PL"/>
+        </w:rPr>
+        <w:t>(</w:t>
+      </w:r>
+      <w:proofErr w:type="spellStart"/>
+      <w:r>
+        <w:rPr>
+          <w:rFonts w:eastAsia="Times New Roman" w:cstheme="minorHAnsi"/>
+          <w:b/>
+          <w:i/>
+          <w:color w:val="FF0000"/>
+          <w:sz w:val="24"/>
+          <w:szCs w:val="24"/>
+          <w:lang w:eastAsia="pl-PL"/>
+        </w:rPr>
+        <w:t>thread</w:t>
+      </w:r>
+      <w:proofErr w:type="spellEnd"/>
+      <w:r>
+        <w:rPr>
+          <w:rFonts w:eastAsia="Times New Roman" w:cstheme="minorHAnsi"/>
+          <w:b/>
+          <w:i/>
+          <w:color w:val="FF0000"/>
+          <w:sz w:val="24"/>
+          <w:szCs w:val="24"/>
+          <w:lang w:eastAsia="pl-PL"/>
+        </w:rPr>
+        <w:t xml:space="preserve">, </w:t>
+      </w:r>
+      <w:proofErr w:type="spellStart"/>
+      <w:r>
+        <w:rPr>
+          <w:rFonts w:eastAsia="Times New Roman" w:cstheme="minorHAnsi"/>
+          <w:b/>
+          <w:i/>
+          <w:color w:val="FF0000"/>
+          <w:sz w:val="24"/>
+          <w:szCs w:val="24"/>
+          <w:lang w:eastAsia="pl-PL"/>
+        </w:rPr>
+        <w:t>sizeof</w:t>
+      </w:r>
+      <w:proofErr w:type="spellEnd"/>
+      <w:r>
+        <w:rPr>
+          <w:rFonts w:eastAsia="Times New Roman" w:cstheme="minorHAnsi"/>
+          <w:b/>
+          <w:i/>
+          <w:color w:val="FF0000"/>
+          <w:sz w:val="24"/>
+          <w:szCs w:val="24"/>
+          <w:lang w:eastAsia="pl-PL"/>
+        </w:rPr>
+        <w:t>(</w:t>
+      </w:r>
+      <w:proofErr w:type="spellStart"/>
+      <w:r>
+        <w:rPr>
+          <w:rFonts w:eastAsia="Times New Roman" w:cstheme="minorHAnsi"/>
+          <w:b/>
+          <w:i/>
+          <w:color w:val="FF0000"/>
+          <w:sz w:val="24"/>
+          <w:szCs w:val="24"/>
+          <w:lang w:eastAsia="pl-PL"/>
+        </w:rPr>
+        <w:t>cpu_set_t</w:t>
+      </w:r>
+      <w:proofErr w:type="spellEnd"/>
+      <w:r>
+        <w:rPr>
+          <w:rFonts w:eastAsia="Times New Roman" w:cstheme="minorHAnsi"/>
+          <w:b/>
+          <w:i/>
+          <w:color w:val="FF0000"/>
+          <w:sz w:val="24"/>
+          <w:szCs w:val="24"/>
+          <w:lang w:eastAsia="pl-PL"/>
+        </w:rPr>
+        <w:t>), &amp;</w:t>
+      </w:r>
+      <w:proofErr w:type="spellStart"/>
+      <w:r>
+        <w:rPr>
+          <w:rFonts w:eastAsia="Times New Roman" w:cstheme="minorHAnsi"/>
+          <w:b/>
+          <w:i/>
+          <w:color w:val="FF0000"/>
+          <w:sz w:val="24"/>
+          <w:szCs w:val="24"/>
+          <w:lang w:eastAsia="pl-PL"/>
+        </w:rPr>
+        <w:t>cpuset</w:t>
+      </w:r>
+      <w:proofErr w:type="spellEnd"/>
+      <w:r>
+        <w:rPr>
+          <w:rFonts w:eastAsia="Times New Roman" w:cstheme="minorHAnsi"/>
+          <w:b/>
+          <w:i/>
+          <w:color w:val="FF0000"/>
+          <w:sz w:val="24"/>
+          <w:szCs w:val="24"/>
+          <w:lang w:eastAsia="pl-PL"/>
+        </w:rPr>
+        <w:t>);</w:t>
+      </w:r>
+      <w:r>
+        <w:rPr>
+          <w:rFonts w:eastAsia="Times New Roman" w:cstheme="minorHAnsi"/>
+          <w:b/>
+          <w:i/>
+          <w:color w:val="FF0000"/>
+          <w:sz w:val="24"/>
+          <w:szCs w:val="24"/>
+          <w:lang w:eastAsia="pl-PL"/>
+        </w:rPr>
+        <w:t xml:space="preserve">  // Ustawia powinowactwo wątku "</w:t>
+      </w:r>
+      <w:proofErr w:type="spellStart"/>
+      <w:r>
+        <w:rPr>
+          <w:rFonts w:eastAsia="Times New Roman" w:cstheme="minorHAnsi"/>
+          <w:b/>
+          <w:i/>
+          <w:color w:val="FF0000"/>
+          <w:sz w:val="24"/>
+          <w:szCs w:val="24"/>
+          <w:lang w:eastAsia="pl-PL"/>
+        </w:rPr>
+        <w:t>thread</w:t>
+      </w:r>
+      <w:proofErr w:type="spellEnd"/>
+      <w:r>
+        <w:rPr>
+          <w:rFonts w:eastAsia="Times New Roman" w:cstheme="minorHAnsi"/>
+          <w:b/>
+          <w:i/>
+          <w:color w:val="FF0000"/>
+          <w:sz w:val="24"/>
+          <w:szCs w:val="24"/>
+          <w:lang w:eastAsia="pl-PL"/>
+        </w:rPr>
+        <w:t>" do zbioru rdzeni wskazywanych przez "&amp;</w:t>
+      </w:r>
+      <w:proofErr w:type="spellStart"/>
+      <w:r>
+        <w:rPr>
+          <w:rFonts w:eastAsia="Times New Roman" w:cstheme="minorHAnsi"/>
+          <w:b/>
+          <w:i/>
+          <w:color w:val="FF0000"/>
+          <w:sz w:val="24"/>
+          <w:szCs w:val="24"/>
+          <w:lang w:eastAsia="pl-PL"/>
+        </w:rPr>
+        <w:t>cpuset</w:t>
+      </w:r>
+      <w:proofErr w:type="spellEnd"/>
+      <w:r>
+        <w:rPr>
+          <w:rFonts w:eastAsia="Times New Roman" w:cstheme="minorHAnsi"/>
+          <w:b/>
+          <w:i/>
+          <w:color w:val="FF0000"/>
+          <w:sz w:val="24"/>
+          <w:szCs w:val="24"/>
+          <w:lang w:eastAsia="pl-PL"/>
+        </w:rPr>
+        <w:t>". W przypadku kodu jest to zawsze jednoelementowy zbiór (0 lub 1)</w:t>
+      </w:r>
+    </w:p>
+    <w:p>
+      <w:pPr>
+        <w:rPr>
+          <w:rFonts w:eastAsia="Times New Roman" w:cstheme="minorHAnsi"/>
+          <w:b/>
+          <w:i/>
+          <w:color w:val="FF0000"/>
+          <w:sz w:val="24"/>
+          <w:szCs w:val="24"/>
+          <w:lang w:eastAsia="pl-PL"/>
+        </w:rPr>
+      </w:pPr>
+      <w:r>
+        <w:rPr>
+          <w:rFonts w:eastAsia="Times New Roman" w:cstheme="minorHAnsi"/>
+          <w:b/>
+          <w:i/>
+          <w:color w:val="FF0000"/>
+          <w:sz w:val="24"/>
+          <w:szCs w:val="24"/>
+          <w:lang w:eastAsia="pl-PL"/>
+        </w:rPr>
+        <w:t xml:space="preserve">    </w:t>
+      </w:r>
+    </w:p>
+    <w:p>
+      <w:pPr>
+        <w:rPr>
+          <w:rFonts w:eastAsia="Times New Roman" w:cstheme="minorHAnsi"/>
+          <w:b/>
+          <w:color w:val="000000"/>
+          <w:sz w:val="24"/>
+          <w:szCs w:val="24"/>
+          <w:lang w:eastAsia="pl-PL"/>
+        </w:rPr>
+      </w:pPr>
+      <w:r>
+        <w:rPr>
+          <w:rFonts w:eastAsia="Times New Roman" w:cstheme="minorHAnsi"/>
+          <w:b/>
+          <w:color w:val="000000"/>
+          <w:sz w:val="24"/>
+          <w:szCs w:val="24"/>
+          <w:lang w:eastAsia="pl-PL"/>
+        </w:rPr>
+        <w:tab/>
+        <w:t>Długość słowa: 8 bajtów</w:t>
+      </w:r>
+    </w:p>
+    <w:p>
+      <w:pPr>
+        <w:rPr>
+          <w:rFonts w:eastAsia="Times New Roman" w:cstheme="minorHAnsi"/>
+          <w:color w:val="FF0000"/>
+          <w:sz w:val="24"/>
+          <w:szCs w:val="24"/>
+          <w:lang w:eastAsia="pl-PL"/>
+        </w:rPr>
+      </w:pPr>
+      <w:r>
+        <w:rPr>
+          <w:rFonts w:eastAsia="Times New Roman" w:cstheme="minorHAnsi"/>
+          <w:b/>
+          <w:color w:val="000000"/>
+          <w:sz w:val="24"/>
+          <w:szCs w:val="24"/>
+          <w:lang w:eastAsia="pl-PL"/>
+        </w:rPr>
+        <w:tab/>
+      </w:r>
+      <w:r>
+        <w:rPr>
+          <w:rFonts w:eastAsia="Times New Roman" w:cstheme="minorHAnsi"/>
+          <w:color w:val="FF0000"/>
+          <w:sz w:val="24"/>
+          <w:szCs w:val="24"/>
+          <w:lang w:eastAsia="pl-PL"/>
+        </w:rPr>
+        <w:t>Po wystąpieniu pierwszego krótszego czasu przetwarzania (</w:t>
+      </w:r>
+      <w:r>
+        <w:rPr>
+          <w:rFonts w:eastAsia="Times New Roman" w:cstheme="minorHAnsi"/>
+          <w:color w:val="FF0000"/>
+          <w:sz w:val="24"/>
+          <w:szCs w:val="24"/>
+          <w:lang w:eastAsia="pl-PL"/>
+        </w:rPr>
+        <w:t>6.18-6.19 sekund</w:t>
+      </w:r>
+      <w:r>
+        <w:rPr>
+          <w:rFonts w:eastAsia="Times New Roman" w:cstheme="minorHAnsi"/>
+          <w:color w:val="FF0000"/>
+          <w:sz w:val="24"/>
+          <w:szCs w:val="24"/>
+          <w:lang w:eastAsia="pl-PL"/>
+        </w:rPr>
+        <w:t>)</w:t>
+      </w:r>
+      <w:r>
+        <w:rPr>
+          <w:rFonts w:eastAsia="Times New Roman" w:cstheme="minorHAnsi"/>
+          <w:color w:val="FF0000"/>
+          <w:sz w:val="24"/>
+          <w:szCs w:val="24"/>
+          <w:lang w:eastAsia="pl-PL"/>
+        </w:rPr>
+        <w:t xml:space="preserve"> następuje 7 dłuższych czasów przetwarzania i znowu krótszy. Ten schemat powtarza się. Krótszy czas obliczeń występuje, gdy wątki korzystają z dwóch różnych linii pamięci podręcznej. Sytuacja taka ma miejsce, gdy słowa znajdują się w dwóch różnych liniach. Biorąc pod uwagę liczbę dłuższych czasów przetwarzania wiemy, że dochodzimy do końca linii co </w:t>
+      </w:r>
+      <w:r>
+        <w:rPr>
+          <w:rFonts w:eastAsia="Times New Roman" w:cstheme="minorHAnsi"/>
+          <w:i/>
+          <w:color w:val="FF0000"/>
+          <w:sz w:val="24"/>
+          <w:szCs w:val="24"/>
+          <w:lang w:eastAsia="pl-PL"/>
+        </w:rPr>
+        <w:t>1 + 7 = 8</w:t>
+      </w:r>
+      <w:r>
+        <w:rPr>
+          <w:rFonts w:eastAsia="Times New Roman" w:cstheme="minorHAnsi"/>
+          <w:color w:val="FF0000"/>
+          <w:sz w:val="24"/>
+          <w:szCs w:val="24"/>
+          <w:lang w:eastAsia="pl-PL"/>
+        </w:rPr>
+        <w:t xml:space="preserve"> iteracji. Aby obliczyć długość linii pamięci mnożymy długość tego cyklu razy wielkość użytego słowa </w:t>
+      </w:r>
+      <w:r>
+        <w:rPr>
+          <w:rFonts w:eastAsia="Times New Roman" w:cstheme="minorHAnsi"/>
+          <w:i/>
+          <w:color w:val="FF0000"/>
+          <w:sz w:val="24"/>
+          <w:szCs w:val="24"/>
+          <w:lang w:eastAsia="pl-PL"/>
+        </w:rPr>
+        <w:t>8 * 8 = 64</w:t>
+      </w:r>
+      <w:r>
+        <w:rPr>
+          <w:rFonts w:eastAsia="Times New Roman" w:cstheme="minorHAnsi"/>
+          <w:i/>
+          <w:color w:val="FF0000"/>
+          <w:sz w:val="24"/>
+          <w:szCs w:val="24"/>
+          <w:lang w:eastAsia="pl-PL"/>
+        </w:rPr>
+        <w:t xml:space="preserve"> </w:t>
+      </w:r>
+      <w:r>
+        <w:rPr>
+          <w:rFonts w:eastAsia="Times New Roman" w:cstheme="minorHAnsi"/>
+          <w:color w:val="FF0000"/>
+          <w:sz w:val="24"/>
+          <w:szCs w:val="24"/>
+          <w:lang w:eastAsia="pl-PL"/>
+        </w:rPr>
+        <w:t>- długość linii pamięci podręcznej procesora wynosi 64 bajty.</w:t>
+      </w:r>
+    </w:p>
+    <w:p>
+      <w:pPr>
+        <w:rPr>
+          <w:rFonts w:eastAsia="Times New Roman" w:cstheme="minorHAnsi"/>
+          <w:color w:val="000000"/>
+          <w:sz w:val="24"/>
+          <w:szCs w:val="24"/>
+          <w:lang w:eastAsia="pl-PL"/>
+        </w:rPr>
+      </w:pPr>
+      <w:r>
+        <w:rPr>
+          <w:rFonts w:eastAsia="Times New Roman" w:cstheme="minorHAnsi"/>
+          <w:color w:val="000000"/>
+          <w:sz w:val="24"/>
+          <w:szCs w:val="24"/>
+          <w:lang w:eastAsia="pl-PL"/>
+        </w:rPr>
+        <w:tab/>
+        <w:t>Jedną z przeszkód napotkanych podczas realizacji zadania była trudność określenia iteracji krótszej i dłuższej przy włączonej opcji kompilatora "-O3". Po skompilowaniu bez niej było to zadanie łatwiejsze.</w:t>
+      </w:r>
     </w:p>
     <w:sectPr>
       <w:pgSz w:w="16838" w:h="11906" w:orient="landscape"/>
@@ -10982,10 +11965,6 @@
     </w:p>
   </w:footnote>
 </w:footnotes>
-</file>
-
-<file path=word/numbering.xml><?xml version="1.0" encoding="utf-8"?>
-<w:numbering xmlns:ve="http://schemas.openxmlformats.org/markup-compatibility/2006" xmlns:o="urn:schemas-microsoft-com:office:office" xmlns:r="http://schemas.openxmlformats.org/officeDocument/2006/relationships" xmlns:m="http://schemas.openxmlformats.org/officeDocument/2006/math" xmlns:v="urn:schemas-microsoft-com:vml" xmlns:wp="http://schemas.openxmlformats.org/drawingml/2006/wordprocessingDrawing" xmlns:w10="urn:schemas-microsoft-com:office:word" xmlns:w="http://schemas.openxmlformats.org/wordprocessingml/2006/main" xmlns:wne="http://schemas.microsoft.com/office/word/2006/wordml"/>
 </file>
 
 <file path=word/styles.xml><?xml version="1.0" encoding="utf-8"?>

</xml_diff>